<commit_message>
changements + remise vrai guide implantation
</commit_message>
<xml_diff>
--- a/Remise2/Vrai Guide d'implantation/client.docx
+++ b/Remise2/Vrai Guide d'implantation/client.docx
@@ -1,33 +1,19 @@
 
 <file path=word/document.xml><?xml version="1.0" encoding="utf-8"?>
-<w:document xmlns:wpc="http://schemas.microsoft.com/office/word/2010/wordprocessingCanvas" xmlns:cx="http://schemas.microsoft.com/office/drawing/2014/chartex" xmlns:cx1="http://schemas.microsoft.com/office/drawing/2015/9/8/chartex" xmlns:cx2="http://schemas.microsoft.com/office/drawing/2015/10/21/chartex" xmlns:cx3="http://schemas.microsoft.com/office/drawing/2016/5/9/chartex" xmlns:cx4="http://schemas.microsoft.com/office/drawing/2016/5/10/chartex" xmlns:cx5="http://schemas.microsoft.com/office/drawing/2016/5/11/chartex" xmlns:cx6="http://schemas.microsoft.com/office/drawing/2016/5/12/chartex" xmlns:cx7="http://schemas.microsoft.com/office/drawing/2016/5/13/chartex" xmlns:cx8="http://schemas.microsoft.com/office/drawing/2016/5/14/chartex" xmlns:mc="http://schemas.openxmlformats.org/markup-compatibility/2006" xmlns:aink="http://schemas.microsoft.com/office/drawing/2016/ink" xmlns:am3d="http://schemas.microsoft.com/office/drawing/2017/model3d" xmlns:o="urn:schemas-microsoft-com:office:office" xmlns:r="http://schemas.openxmlformats.org/officeDocument/2006/relationships" xmlns:m="http://schemas.openxmlformats.org/officeDocument/2006/math" xmlns:v="urn:schemas-microsoft-com:vml" xmlns:wp14="http://schemas.microsoft.com/office/word/2010/wordprocessingDrawing" xmlns:wp="http://schemas.openxmlformats.org/drawingml/2006/wordprocessingDrawing" xmlns:w10="urn:schemas-microsoft-com:office:word" xmlns:w="http://schemas.openxmlformats.org/wordprocessingml/2006/main" xmlns:w14="http://schemas.microsoft.com/office/word/2010/wordml" xmlns:w15="http://schemas.microsoft.com/office/word/2012/wordml" xmlns:w16cex="http://schemas.microsoft.com/office/word/2018/wordml/cex" xmlns:w16cid="http://schemas.microsoft.com/office/word/2016/wordml/cid" xmlns:w16="http://schemas.microsoft.com/office/word/2018/wordml" xmlns:w16se="http://schemas.microsoft.com/office/word/2015/wordml/symex" xmlns:wpg="http://schemas.microsoft.com/office/word/2010/wordprocessingGroup" xmlns:wpi="http://schemas.microsoft.com/office/word/2010/wordprocessingInk" xmlns:wne="http://schemas.microsoft.com/office/word/2006/wordml" xmlns:wps="http://schemas.microsoft.com/office/word/2010/wordprocessingShape" mc:Ignorable="w14 w15 w16se w16cid w16 w16cex wp14">
+<w:document xmlns:wpc="http://schemas.microsoft.com/office/word/2010/wordprocessingCanvas" xmlns:cx="http://schemas.microsoft.com/office/drawing/2014/chartex" xmlns:cx1="http://schemas.microsoft.com/office/drawing/2015/9/8/chartex" xmlns:cx2="http://schemas.microsoft.com/office/drawing/2015/10/21/chartex" xmlns:cx3="http://schemas.microsoft.com/office/drawing/2016/5/9/chartex" xmlns:cx4="http://schemas.microsoft.com/office/drawing/2016/5/10/chartex" xmlns:cx5="http://schemas.microsoft.com/office/drawing/2016/5/11/chartex" xmlns:cx6="http://schemas.microsoft.com/office/drawing/2016/5/12/chartex" xmlns:cx7="http://schemas.microsoft.com/office/drawing/2016/5/13/chartex" xmlns:cx8="http://schemas.microsoft.com/office/drawing/2016/5/14/chartex" xmlns:mc="http://schemas.openxmlformats.org/markup-compatibility/2006" xmlns:aink="http://schemas.microsoft.com/office/drawing/2016/ink" xmlns:am3d="http://schemas.microsoft.com/office/drawing/2017/model3d" xmlns:o="urn:schemas-microsoft-com:office:office" xmlns:r="http://schemas.openxmlformats.org/officeDocument/2006/relationships" xmlns:m="http://schemas.openxmlformats.org/officeDocument/2006/math" xmlns:v="urn:schemas-microsoft-com:vml" xmlns:wp14="http://schemas.microsoft.com/office/word/2010/wordprocessingDrawing" xmlns:wp="http://schemas.openxmlformats.org/drawingml/2006/wordprocessingDrawing" xmlns:w10="urn:schemas-microsoft-com:office:word" xmlns:w="http://schemas.openxmlformats.org/wordprocessingml/2006/main" xmlns:w14="http://schemas.microsoft.com/office/word/2010/wordml" xmlns:w15="http://schemas.microsoft.com/office/word/2012/wordml" xmlns:w16cid="http://schemas.microsoft.com/office/word/2016/wordml/cid" xmlns:w16se="http://schemas.microsoft.com/office/word/2015/wordml/symex" xmlns:wpg="http://schemas.microsoft.com/office/word/2010/wordprocessingGroup" xmlns:wpi="http://schemas.microsoft.com/office/word/2010/wordprocessingInk" xmlns:wne="http://schemas.microsoft.com/office/word/2006/wordml" xmlns:wps="http://schemas.microsoft.com/office/word/2010/wordprocessingShape" mc:Ignorable="w14 w15 w16se w16cid wp14">
   <w:body>
     <w:p>
       <w:pPr>
         <w:jc w:val="center"/>
       </w:pPr>
       <w:r>
-        <w:t>DESCRIPTION DE LA PROCÉDURE D’IMPLANTATION S</w:t>
-      </w:r>
-      <w:r>
-        <w:t>OMMAIRE</w:t>
-      </w:r>
-      <w:r>
-        <w:t>(Client)</w:t>
+        <w:t>PROCÉDURE D’IMPLANTATION</w:t>
       </w:r>
     </w:p>
     <w:p>
       <w:pPr>
         <w:jc w:val="center"/>
       </w:pPr>
-    </w:p>
-    <w:p>
-      <w:pPr>
-        <w:jc w:val="both"/>
-      </w:pPr>
-      <w:r>
-        <w:t>Lors de notre première implantation, nous devrons configurer un serveur ainsi qu’un poste de travail. Notre serveur n’a qu’une seule fonctionnalité, il sert de Base de Données public accessible par tous les postes de travail sur son réseau alors que les postes de travail eux ne font que lancer l’application de gestion d’inventaire.</w:t>
-      </w:r>
     </w:p>
     <w:p>
       <w:pPr>
@@ -47,7 +33,7 @@
     </w:p>
     <w:p>
       <w:pPr>
-        <w:pStyle w:val="ListParagraph"/>
+        <w:pStyle w:val="Paragraphedeliste"/>
         <w:numPr>
           <w:ilvl w:val="0"/>
           <w:numId w:val="2"/>
@@ -59,7 +45,7 @@
     </w:p>
     <w:p>
       <w:pPr>
-        <w:pStyle w:val="ListParagraph"/>
+        <w:pStyle w:val="Paragraphedeliste"/>
       </w:pPr>
       <w:r>
         <w:object w:dxaOrig="1540" w:dyaOrig="997" w14:anchorId="09C2E6C6">
@@ -82,10 +68,10 @@
             <v:path o:extrusionok="f" gradientshapeok="t" o:connecttype="rect"/>
             <o:lock v:ext="edit" aspectratio="t"/>
           </v:shapetype>
-          <v:shape id="_x0000_i1052" type="#_x0000_t75" style="width:77.25pt;height:49.5pt" o:ole="">
+          <v:shape id="_x0000_i1025" type="#_x0000_t75" style="width:77.25pt;height:49.5pt" o:ole="">
             <v:imagedata r:id="rId5" o:title=""/>
           </v:shape>
-          <o:OLEObject Type="Embed" ProgID="Package" ShapeID="_x0000_i1052" DrawAspect="Icon" ObjectID="_1649759276" r:id="rId6"/>
+          <o:OLEObject Type="Embed" ProgID="Package" ShapeID="_x0000_i1025" DrawAspect="Icon" ObjectID="_1649833682" r:id="rId6"/>
         </w:object>
       </w:r>
     </w:p>
@@ -136,7 +122,7 @@
     </w:p>
     <w:p>
       <w:pPr>
-        <w:pStyle w:val="ListParagraph"/>
+        <w:pStyle w:val="Paragraphedeliste"/>
         <w:numPr>
           <w:ilvl w:val="0"/>
           <w:numId w:val="2"/>
@@ -164,21 +150,19 @@
       </w:r>
     </w:p>
     <w:p/>
-    <w:p/>
-    <w:p/>
     <w:p>
       <w:r>
         <w:rPr>
           <w:noProof/>
         </w:rPr>
         <w:drawing>
-          <wp:anchor distT="0" distB="0" distL="114300" distR="114300" simplePos="0" relativeHeight="251658240" behindDoc="1" locked="0" layoutInCell="1" allowOverlap="1" wp14:anchorId="24DD6226" wp14:editId="34E7BBC0">
+          <wp:anchor distT="0" distB="0" distL="114300" distR="114300" simplePos="0" relativeHeight="251658240" behindDoc="1" locked="0" layoutInCell="1" allowOverlap="1" wp14:anchorId="24DD6226" wp14:editId="5D32D955">
             <wp:simplePos x="0" y="0"/>
             <wp:positionH relativeFrom="margin">
-              <wp:posOffset>3705225</wp:posOffset>
+              <wp:posOffset>3676650</wp:posOffset>
             </wp:positionH>
             <wp:positionV relativeFrom="paragraph">
-              <wp:posOffset>14605</wp:posOffset>
+              <wp:posOffset>213995</wp:posOffset>
             </wp:positionV>
             <wp:extent cx="2400300" cy="3423285"/>
             <wp:effectExtent l="0" t="0" r="0" b="5715"/>
@@ -227,6 +211,9 @@
           </wp:anchor>
         </w:drawing>
       </w:r>
+    </w:p>
+    <w:p/>
+    <w:p>
       <w:r>
         <w:t>4.Creer un raccourcie de SGI et le mettre à l’endroit</w:t>
       </w:r>
@@ -244,13 +231,7 @@
     </w:p>
     <w:p>
       <w:r>
-        <w:t xml:space="preserve"> </w:t>
-      </w:r>
-      <w:r>
-        <w:t xml:space="preserve">(Exemple :  </w:t>
-      </w:r>
-      <w:r>
-        <w:t>Sur le bureau)</w:t>
+        <w:t xml:space="preserve"> (Exemple :  Sur le bureau)</w:t>
       </w:r>
     </w:p>
     <w:p/>
@@ -260,13 +241,29 @@
     <w:p/>
     <w:p>
       <w:r>
+        <w:t>5. Ouvrir l’application et se rendre dans l’onglet intégration</w:t>
+      </w:r>
+    </w:p>
+    <w:p/>
+    <w:p/>
+    <w:p>
+      <w:r>
         <w:lastRenderedPageBreak/>
-        <w:t>5. Ouvrir l’application et se rendre dans l’onglet intégration</w:t>
-      </w:r>
-    </w:p>
-    <w:p>
-      <w:r>
-        <w:t>6. Changer la valeur tu texte pour le nom du serveur qui a été prédéterminer.</w:t>
+        <w:t>6. Changer la valeur tu texte pour le nom du serveur qui a été prédéterminer</w:t>
+      </w:r>
+      <w:r>
+        <w:t xml:space="preserve"> (demande </w:t>
+      </w:r>
+      <w:proofErr w:type="gramStart"/>
+      <w:r>
+        <w:t>a</w:t>
+      </w:r>
+      <w:proofErr w:type="gramEnd"/>
+      <w:r>
+        <w:t xml:space="preserve"> Keven si cette valeur n’est pas connue)</w:t>
+      </w:r>
+      <w:r>
+        <w:t>.</w:t>
       </w:r>
     </w:p>
     <w:p>
@@ -311,7 +308,11 @@
         </w:drawing>
       </w:r>
     </w:p>
-    <w:p/>
+    <w:p>
+      <w:r>
+        <w:t>7.Cliquez sur enregistrer</w:t>
+      </w:r>
+    </w:p>
     <w:p>
       <w:r>
         <w:t>7. Si la connexion est bonne un message de succès va s’afficher à l’écran.</w:t>
@@ -321,16 +322,14 @@
       <w:r>
         <w:t xml:space="preserve">8. L’application est prête </w:t>
       </w:r>
-      <w:proofErr w:type="spellStart"/>
-      <w:proofErr w:type="gramStart"/>
-      <w:r>
-        <w:t>a</w:t>
-      </w:r>
-      <w:proofErr w:type="spellEnd"/>
-      <w:proofErr w:type="gramEnd"/>
+      <w:r>
+        <w:t>à</w:t>
+      </w:r>
       <w:r>
         <w:t xml:space="preserve"> l’utilisation.</w:t>
       </w:r>
+      <w:bookmarkStart w:id="0" w:name="_GoBack"/>
+      <w:bookmarkEnd w:id="0"/>
     </w:p>
     <w:sectPr>
       <w:pgSz w:w="12240" w:h="15840"/>
@@ -343,7 +342,7 @@
 </file>
 
 <file path=word/numbering.xml><?xml version="1.0" encoding="utf-8"?>
-<w:numbering xmlns:wpc="http://schemas.microsoft.com/office/word/2010/wordprocessingCanvas" xmlns:cx="http://schemas.microsoft.com/office/drawing/2014/chartex" xmlns:cx1="http://schemas.microsoft.com/office/drawing/2015/9/8/chartex" xmlns:cx2="http://schemas.microsoft.com/office/drawing/2015/10/21/chartex" xmlns:cx3="http://schemas.microsoft.com/office/drawing/2016/5/9/chartex" xmlns:cx4="http://schemas.microsoft.com/office/drawing/2016/5/10/chartex" xmlns:cx5="http://schemas.microsoft.com/office/drawing/2016/5/11/chartex" xmlns:cx6="http://schemas.microsoft.com/office/drawing/2016/5/12/chartex" xmlns:cx7="http://schemas.microsoft.com/office/drawing/2016/5/13/chartex" xmlns:cx8="http://schemas.microsoft.com/office/drawing/2016/5/14/chartex" xmlns:mc="http://schemas.openxmlformats.org/markup-compatibility/2006" xmlns:aink="http://schemas.microsoft.com/office/drawing/2016/ink" xmlns:am3d="http://schemas.microsoft.com/office/drawing/2017/model3d" xmlns:o="urn:schemas-microsoft-com:office:office" xmlns:r="http://schemas.openxmlformats.org/officeDocument/2006/relationships" xmlns:m="http://schemas.openxmlformats.org/officeDocument/2006/math" xmlns:v="urn:schemas-microsoft-com:vml" xmlns:wp14="http://schemas.microsoft.com/office/word/2010/wordprocessingDrawing" xmlns:wp="http://schemas.openxmlformats.org/drawingml/2006/wordprocessingDrawing" xmlns:w10="urn:schemas-microsoft-com:office:word" xmlns:w="http://schemas.openxmlformats.org/wordprocessingml/2006/main" xmlns:w14="http://schemas.microsoft.com/office/word/2010/wordml" xmlns:w15="http://schemas.microsoft.com/office/word/2012/wordml" xmlns:w16cex="http://schemas.microsoft.com/office/word/2018/wordml/cex" xmlns:w16cid="http://schemas.microsoft.com/office/word/2016/wordml/cid" xmlns:w16="http://schemas.microsoft.com/office/word/2018/wordml" xmlns:w16se="http://schemas.microsoft.com/office/word/2015/wordml/symex" xmlns:wpg="http://schemas.microsoft.com/office/word/2010/wordprocessingGroup" xmlns:wpi="http://schemas.microsoft.com/office/word/2010/wordprocessingInk" xmlns:wne="http://schemas.microsoft.com/office/word/2006/wordml" xmlns:wps="http://schemas.microsoft.com/office/word/2010/wordprocessingShape" mc:Ignorable="w14 w15 w16se w16cid w16 w16cex wp14">
+<w:numbering xmlns:wpc="http://schemas.microsoft.com/office/word/2010/wordprocessingCanvas" xmlns:cx="http://schemas.microsoft.com/office/drawing/2014/chartex" xmlns:cx1="http://schemas.microsoft.com/office/drawing/2015/9/8/chartex" xmlns:cx2="http://schemas.microsoft.com/office/drawing/2015/10/21/chartex" xmlns:cx3="http://schemas.microsoft.com/office/drawing/2016/5/9/chartex" xmlns:cx4="http://schemas.microsoft.com/office/drawing/2016/5/10/chartex" xmlns:cx5="http://schemas.microsoft.com/office/drawing/2016/5/11/chartex" xmlns:cx6="http://schemas.microsoft.com/office/drawing/2016/5/12/chartex" xmlns:cx7="http://schemas.microsoft.com/office/drawing/2016/5/13/chartex" xmlns:cx8="http://schemas.microsoft.com/office/drawing/2016/5/14/chartex" xmlns:mc="http://schemas.openxmlformats.org/markup-compatibility/2006" xmlns:aink="http://schemas.microsoft.com/office/drawing/2016/ink" xmlns:am3d="http://schemas.microsoft.com/office/drawing/2017/model3d" xmlns:o="urn:schemas-microsoft-com:office:office" xmlns:r="http://schemas.openxmlformats.org/officeDocument/2006/relationships" xmlns:m="http://schemas.openxmlformats.org/officeDocument/2006/math" xmlns:v="urn:schemas-microsoft-com:vml" xmlns:wp14="http://schemas.microsoft.com/office/word/2010/wordprocessingDrawing" xmlns:wp="http://schemas.openxmlformats.org/drawingml/2006/wordprocessingDrawing" xmlns:w10="urn:schemas-microsoft-com:office:word" xmlns:w="http://schemas.openxmlformats.org/wordprocessingml/2006/main" xmlns:w14="http://schemas.microsoft.com/office/word/2010/wordml" xmlns:w15="http://schemas.microsoft.com/office/word/2012/wordml" xmlns:w16cid="http://schemas.microsoft.com/office/word/2016/wordml/cid" xmlns:w16se="http://schemas.microsoft.com/office/word/2015/wordml/symex" xmlns:wpg="http://schemas.microsoft.com/office/word/2010/wordprocessingGroup" xmlns:wpi="http://schemas.microsoft.com/office/word/2010/wordprocessingInk" xmlns:wne="http://schemas.microsoft.com/office/word/2006/wordml" xmlns:wps="http://schemas.microsoft.com/office/word/2010/wordprocessingShape" mc:Ignorable="w14 w15 w16se w16cid wp14">
   <w:abstractNum w:abstractNumId="0" w15:restartNumberingAfterBreak="0">
     <w:nsid w:val="211D0049"/>
     <w:multiLevelType w:val="hybridMultilevel"/>
@@ -532,7 +531,7 @@
 </file>
 
 <file path=word/styles.xml><?xml version="1.0" encoding="utf-8"?>
-<w:styles xmlns:mc="http://schemas.openxmlformats.org/markup-compatibility/2006" xmlns:r="http://schemas.openxmlformats.org/officeDocument/2006/relationships" xmlns:w="http://schemas.openxmlformats.org/wordprocessingml/2006/main" xmlns:w14="http://schemas.microsoft.com/office/word/2010/wordml" xmlns:w15="http://schemas.microsoft.com/office/word/2012/wordml" xmlns:w16cex="http://schemas.microsoft.com/office/word/2018/wordml/cex" xmlns:w16cid="http://schemas.microsoft.com/office/word/2016/wordml/cid" xmlns:w16="http://schemas.microsoft.com/office/word/2018/wordml" xmlns:w16se="http://schemas.microsoft.com/office/word/2015/wordml/symex" mc:Ignorable="w14 w15 w16se w16cid w16 w16cex">
+<w:styles xmlns:mc="http://schemas.openxmlformats.org/markup-compatibility/2006" xmlns:r="http://schemas.openxmlformats.org/officeDocument/2006/relationships" xmlns:w="http://schemas.openxmlformats.org/wordprocessingml/2006/main" xmlns:w14="http://schemas.microsoft.com/office/word/2010/wordml" xmlns:w15="http://schemas.microsoft.com/office/word/2012/wordml" xmlns:w16cid="http://schemas.microsoft.com/office/word/2016/wordml/cid" xmlns:w16se="http://schemas.microsoft.com/office/word/2015/wordml/symex" mc:Ignorable="w14 w15 w16se w16cid">
   <w:docDefaults>
     <w:rPrDefault>
       <w:rPr>
@@ -548,7 +547,7 @@
       </w:pPr>
     </w:pPrDefault>
   </w:docDefaults>
-  <w:latentStyles w:defLockedState="0" w:defUIPriority="99" w:defSemiHidden="0" w:defUnhideWhenUsed="0" w:defQFormat="0" w:count="376">
+  <w:latentStyles w:defLockedState="0" w:defUIPriority="99" w:defSemiHidden="0" w:defUnhideWhenUsed="0" w:defQFormat="0" w:count="377">
     <w:lsdException w:name="Normal" w:uiPriority="0" w:qFormat="1"/>
     <w:lsdException w:name="heading 1" w:uiPriority="9" w:qFormat="1"/>
     <w:lsdException w:name="heading 2" w:semiHidden="1" w:uiPriority="9" w:unhideWhenUsed="1" w:qFormat="1"/>
@@ -654,7 +653,6 @@
     <w:lsdException w:name="HTML Sample" w:semiHidden="1" w:unhideWhenUsed="1"/>
     <w:lsdException w:name="HTML Typewriter" w:semiHidden="1" w:unhideWhenUsed="1"/>
     <w:lsdException w:name="HTML Variable" w:semiHidden="1" w:unhideWhenUsed="1"/>
-    <w:lsdException w:name="Normal Table" w:semiHidden="1" w:unhideWhenUsed="1"/>
     <w:lsdException w:name="annotation subject" w:semiHidden="1" w:unhideWhenUsed="1"/>
     <w:lsdException w:name="No List" w:semiHidden="1" w:unhideWhenUsed="1"/>
     <w:lsdException w:name="Outline List 1" w:semiHidden="1" w:unhideWhenUsed="1"/>
@@ -701,10 +699,8 @@
     <w:lsdException w:name="Table Subtle 2" w:semiHidden="1" w:unhideWhenUsed="1"/>
     <w:lsdException w:name="Table Web 1" w:semiHidden="1" w:unhideWhenUsed="1"/>
     <w:lsdException w:name="Table Web 2" w:semiHidden="1" w:unhideWhenUsed="1"/>
-    <w:lsdException w:name="Table Web 3" w:semiHidden="1" w:unhideWhenUsed="1"/>
     <w:lsdException w:name="Balloon Text" w:semiHidden="1" w:unhideWhenUsed="1"/>
     <w:lsdException w:name="Table Grid" w:uiPriority="39"/>
-    <w:lsdException w:name="Table Theme" w:semiHidden="1" w:unhideWhenUsed="1"/>
     <w:lsdException w:name="Placeholder Text" w:semiHidden="1"/>
     <w:lsdException w:name="No Spacing" w:uiPriority="1" w:qFormat="1"/>
     <w:lsdException w:name="Light Shading" w:uiPriority="60"/>
@@ -925,6 +921,7 @@
     <w:lsdException w:name="Hashtag" w:semiHidden="1" w:unhideWhenUsed="1"/>
     <w:lsdException w:name="Unresolved Mention" w:semiHidden="1" w:unhideWhenUsed="1"/>
     <w:lsdException w:name="Smart Link" w:semiHidden="1" w:unhideWhenUsed="1"/>
+    <w:lsdException w:name="Smart Link Error" w:semiHidden="1" w:unhideWhenUsed="1"/>
   </w:latentStyles>
   <w:style w:type="paragraph" w:default="1" w:styleId="Normal">
     <w:name w:val="Normal"/>
@@ -934,13 +931,13 @@
       <w:lang w:val="fr-CA"/>
     </w:rPr>
   </w:style>
-  <w:style w:type="character" w:default="1" w:styleId="DefaultParagraphFont">
+  <w:style w:type="character" w:default="1" w:styleId="Policepardfaut">
     <w:name w:val="Default Paragraph Font"/>
     <w:uiPriority w:val="1"/>
     <w:semiHidden/>
     <w:unhideWhenUsed/>
   </w:style>
-  <w:style w:type="table" w:default="1" w:styleId="TableNormal">
+  <w:style w:type="table" w:default="1" w:styleId="TableauNormal">
     <w:name w:val="Normal Table"/>
     <w:uiPriority w:val="99"/>
     <w:semiHidden/>
@@ -955,13 +952,13 @@
       </w:tblCellMar>
     </w:tblPr>
   </w:style>
-  <w:style w:type="numbering" w:default="1" w:styleId="NoList">
+  <w:style w:type="numbering" w:default="1" w:styleId="Aucuneliste">
     <w:name w:val="No List"/>
     <w:uiPriority w:val="99"/>
     <w:semiHidden/>
     <w:unhideWhenUsed/>
   </w:style>
-  <w:style w:type="paragraph" w:styleId="ListParagraph">
+  <w:style w:type="paragraph" w:styleId="Paragraphedeliste">
     <w:name w:val="List Paragraph"/>
     <w:basedOn w:val="Normal"/>
     <w:uiPriority w:val="34"/>

</xml_diff>